<commit_message>
Sumbit the three observable trends
</commit_message>
<xml_diff>
--- a/Unit_4/Three_observable_trends.docx
+++ b/Unit_4/Three_observable_trends.docx
@@ -4,40 +4,43 @@
   <w:body>
     <w:p>
       <w:r>
-        <w:t>The n</w:t>
+        <w:t>The number of male players dominates the number of female players</w:t>
+      </w:r>
+      <w:r>
+        <w:t xml:space="preserve"> to indicate that male players like this hero game better.</w:t>
+      </w:r>
+    </w:p>
+    <w:p>
+      <w:r>
+        <w:t>According to total purchase value, t</w:t>
+      </w:r>
+      <w:r>
+        <w:t>eenagers (15-19) and young adult (20-24) should be the targeted customer segments.</w:t>
+      </w:r>
+    </w:p>
+    <w:p>
+      <w:r>
+        <w:t xml:space="preserve">The number one </w:t>
+      </w:r>
+      <w:r>
+        <w:t xml:space="preserve">($4.23) </w:t>
+      </w:r>
+      <w:r>
+        <w:t xml:space="preserve">of the most profitable items is </w:t>
+      </w:r>
+      <w:r>
+        <w:t>below the average price</w:t>
+      </w:r>
+      <w:r>
+        <w:t xml:space="preserve"> and no player has spent more than $20 dollars for purchase</w:t>
+      </w:r>
+      <w:r>
+        <w:t>s</w:t>
       </w:r>
       <w:bookmarkStart w:id="0" w:name="_GoBack"/>
       <w:bookmarkEnd w:id="0"/>
       <w:r>
-        <w:t>umber of male players dominates the number of female players</w:t>
-      </w:r>
-      <w:r>
-        <w:t xml:space="preserve"> to indicate that male players like this hero game better.</w:t>
-      </w:r>
-    </w:p>
-    <w:p>
-      <w:r>
-        <w:t xml:space="preserve">According to </w:t>
-      </w:r>
-      <w:r>
-        <w:t>total purchase value</w:t>
-      </w:r>
-      <w:r>
-        <w:t>, t</w:t>
-      </w:r>
-      <w:r>
-        <w:t>eenagers (15-19) and young adult (20-24) should be the targeted customer segments.</w:t>
-      </w:r>
-    </w:p>
-    <w:p>
-      <w:r>
-        <w:t xml:space="preserve">The number one of the most profitable items is </w:t>
-      </w:r>
-      <w:r>
-        <w:t>below the average price</w:t>
-      </w:r>
-      <w:r>
-        <w:t xml:space="preserve"> and no player has spent more than $20 dollars for purchase.</w:t>
+        <w:t>.</w:t>
       </w:r>
     </w:p>
     <w:p/>

</xml_diff>